<commit_message>
Laget document for D3, PDF for FE4 og skrevet ferdig FE4
</commit_message>
<xml_diff>
--- a/documents/D3 - Gruppe 38.docx
+++ b/documents/D3 - Gruppe 38.docx
@@ -31,7 +31,31 @@
         <w:spacing w:after="0" w:line="240" w:lineRule="auto"/>
       </w:pPr>
       <w:r>
-        <w:t>I gui er begrepene TabPanel og Calendar.</w:t>
+        <w:t xml:space="preserve">I </w:t>
+      </w:r>
+      <w:proofErr w:type="spellStart"/>
+      <w:r>
+        <w:t>gui</w:t>
+      </w:r>
+      <w:proofErr w:type="spellEnd"/>
+      <w:r>
+        <w:t xml:space="preserve"> er begrepene </w:t>
+      </w:r>
+      <w:proofErr w:type="spellStart"/>
+      <w:r>
+        <w:t>TabPanel</w:t>
+      </w:r>
+      <w:proofErr w:type="spellEnd"/>
+      <w:r>
+        <w:t xml:space="preserve"> og </w:t>
+      </w:r>
+      <w:proofErr w:type="spellStart"/>
+      <w:r>
+        <w:t>Calendar</w:t>
+      </w:r>
+      <w:proofErr w:type="spellEnd"/>
+      <w:r>
+        <w:t>.</w:t>
       </w:r>
     </w:p>
     <w:p>
@@ -51,8 +75,21 @@
         </w:numPr>
         <w:spacing w:after="0" w:line="240" w:lineRule="auto"/>
       </w:pPr>
-      <w:r>
-        <w:t>TabPanel viser variabelt innhold etter hvilken tab som vises, og Calendar viser kalenderen basert på uke valgt.</w:t>
+      <w:proofErr w:type="spellStart"/>
+      <w:r>
+        <w:t>TabPanel</w:t>
+      </w:r>
+      <w:proofErr w:type="spellEnd"/>
+      <w:r>
+        <w:t xml:space="preserve"> viser variabelt innhold etter hvilken tab som vises, og </w:t>
+      </w:r>
+      <w:proofErr w:type="spellStart"/>
+      <w:r>
+        <w:t>Calendar</w:t>
+      </w:r>
+      <w:proofErr w:type="spellEnd"/>
+      <w:r>
+        <w:t xml:space="preserve"> viser kalenderen basert på uke valgt.</w:t>
       </w:r>
     </w:p>
     <w:p>
@@ -68,8 +105,50 @@
         <w:spacing w:after="0" w:line="240" w:lineRule="auto"/>
       </w:pPr>
       <w:r>
-        <w:t>I Calendar er begrepene timeslot, event, nesteUkeKnapp, ForrigeUkeKnapp .</w:t>
-      </w:r>
+        <w:t xml:space="preserve">I </w:t>
+      </w:r>
+      <w:proofErr w:type="spellStart"/>
+      <w:r>
+        <w:t>Calendar</w:t>
+      </w:r>
+      <w:proofErr w:type="spellEnd"/>
+      <w:r>
+        <w:t xml:space="preserve"> er begrepene </w:t>
+      </w:r>
+      <w:proofErr w:type="spellStart"/>
+      <w:r>
+        <w:t>timeslot</w:t>
+      </w:r>
+      <w:proofErr w:type="spellEnd"/>
+      <w:r>
+        <w:t xml:space="preserve">, </w:t>
+      </w:r>
+      <w:proofErr w:type="spellStart"/>
+      <w:r>
+        <w:t>event</w:t>
+      </w:r>
+      <w:proofErr w:type="spellEnd"/>
+      <w:r>
+        <w:t xml:space="preserve">, </w:t>
+      </w:r>
+      <w:proofErr w:type="spellStart"/>
+      <w:r>
+        <w:t>nesteUkeKnapp</w:t>
+      </w:r>
+      <w:proofErr w:type="spellEnd"/>
+      <w:r>
+        <w:t xml:space="preserve">, </w:t>
+      </w:r>
+      <w:proofErr w:type="spellStart"/>
+      <w:proofErr w:type="gramStart"/>
+      <w:r>
+        <w:t>ForrigeUkeKnapp</w:t>
+      </w:r>
+      <w:proofErr w:type="spellEnd"/>
+      <w:r>
+        <w:t xml:space="preserve"> .</w:t>
+      </w:r>
+      <w:proofErr w:type="gramEnd"/>
     </w:p>
     <w:p>
       <w:pPr>
@@ -88,8 +167,21 @@
         </w:numPr>
         <w:spacing w:after="0" w:line="240" w:lineRule="auto"/>
       </w:pPr>
-      <w:r>
-        <w:t>Calendar har en mengde timeslots som kan fylles av en event.</w:t>
+      <w:proofErr w:type="spellStart"/>
+      <w:r>
+        <w:t>Calendar</w:t>
+      </w:r>
+      <w:proofErr w:type="spellEnd"/>
+      <w:r>
+        <w:t xml:space="preserve"> har en mengde timeslots som kan fylles av en </w:t>
+      </w:r>
+      <w:proofErr w:type="spellStart"/>
+      <w:r>
+        <w:t>event</w:t>
+      </w:r>
+      <w:proofErr w:type="spellEnd"/>
+      <w:r>
+        <w:t>.</w:t>
       </w:r>
     </w:p>
     <w:p>
@@ -101,21 +193,50 @@
         </w:numPr>
         <w:spacing w:after="0" w:line="240" w:lineRule="auto"/>
       </w:pPr>
-      <w:r>
-        <w:t>nesteUkeKnapp og forrigeUkeKnapp kan brukes til å manipulere hvilken uke med timeslots som blir vist.</w:t>
-      </w:r>
-    </w:p>
-    <w:p>
-      <w:pPr>
-        <w:spacing w:after="0" w:line="240" w:lineRule="auto"/>
-      </w:pPr>
-    </w:p>
-    <w:p>
-      <w:pPr>
-        <w:spacing w:after="0" w:line="240" w:lineRule="auto"/>
-      </w:pPr>
-      <w:r>
-        <w:t>I TabPanel er begrepene Dashboard, Ny avtale, Instillinger og Meldinger.</w:t>
+      <w:proofErr w:type="spellStart"/>
+      <w:r>
+        <w:t>nesteUkeKnapp</w:t>
+      </w:r>
+      <w:proofErr w:type="spellEnd"/>
+      <w:r>
+        <w:t xml:space="preserve"> og </w:t>
+      </w:r>
+      <w:proofErr w:type="spellStart"/>
+      <w:r>
+        <w:t>forrigeUkeKnapp</w:t>
+      </w:r>
+      <w:proofErr w:type="spellEnd"/>
+      <w:r>
+        <w:t xml:space="preserve"> kan brukes til å manipulere hvilken uke med timeslots som blir vist.</w:t>
+      </w:r>
+    </w:p>
+    <w:p>
+      <w:pPr>
+        <w:spacing w:after="0" w:line="240" w:lineRule="auto"/>
+      </w:pPr>
+    </w:p>
+    <w:p>
+      <w:pPr>
+        <w:spacing w:after="0" w:line="240" w:lineRule="auto"/>
+      </w:pPr>
+      <w:r>
+        <w:t xml:space="preserve">I </w:t>
+      </w:r>
+      <w:proofErr w:type="spellStart"/>
+      <w:r>
+        <w:t>TabPanel</w:t>
+      </w:r>
+      <w:proofErr w:type="spellEnd"/>
+      <w:r>
+        <w:t xml:space="preserve"> er begrepene Dashboard, Ny avtale, </w:t>
+      </w:r>
+      <w:proofErr w:type="spellStart"/>
+      <w:r>
+        <w:t>Instillinger</w:t>
+      </w:r>
+      <w:proofErr w:type="spellEnd"/>
+      <w:r>
+        <w:t xml:space="preserve"> og Meldinger.</w:t>
       </w:r>
     </w:p>
     <w:p>
@@ -135,22 +256,56 @@
         </w:numPr>
         <w:spacing w:after="0" w:line="240" w:lineRule="auto"/>
       </w:pPr>
-      <w:r>
-        <w:t>TabPanel inneholder tabs som heter Dashboard, Ny avtale, Instillinger og Meldinger. Man kan skifte det som blir vist ved å trykke på disse tabene.</w:t>
-      </w:r>
-    </w:p>
-    <w:p>
-      <w:pPr>
-        <w:spacing w:after="0" w:line="240" w:lineRule="auto"/>
-      </w:pPr>
-    </w:p>
-    <w:p>
-      <w:pPr>
-        <w:spacing w:after="0" w:line="240" w:lineRule="auto"/>
-      </w:pPr>
-      <w:r>
-        <w:t>I Meldinger er begrepene emne, dato, klokkeslett,  beskrivelse, møterom, godtaKnapp og avlsåKnapp</w:t>
-      </w:r>
+      <w:proofErr w:type="spellStart"/>
+      <w:r>
+        <w:t>TabPanel</w:t>
+      </w:r>
+      <w:proofErr w:type="spellEnd"/>
+      <w:r>
+        <w:t xml:space="preserve"> inneholder tabs som heter Dashboard, Ny avtale, </w:t>
+      </w:r>
+      <w:proofErr w:type="spellStart"/>
+      <w:r>
+        <w:t>Instillinger</w:t>
+      </w:r>
+      <w:proofErr w:type="spellEnd"/>
+      <w:r>
+        <w:t xml:space="preserve"> og Meldinger. Man kan skifte det som blir vist ved å trykke på disse tabene.</w:t>
+      </w:r>
+    </w:p>
+    <w:p>
+      <w:pPr>
+        <w:spacing w:after="0" w:line="240" w:lineRule="auto"/>
+      </w:pPr>
+    </w:p>
+    <w:p>
+      <w:pPr>
+        <w:spacing w:after="0" w:line="240" w:lineRule="auto"/>
+      </w:pPr>
+      <w:r>
+        <w:t xml:space="preserve">I Meldinger er begrepene emne, dato, </w:t>
+      </w:r>
+      <w:proofErr w:type="gramStart"/>
+      <w:r>
+        <w:t>klokkeslett,  beskrivelse</w:t>
+      </w:r>
+      <w:proofErr w:type="gramEnd"/>
+      <w:r>
+        <w:t xml:space="preserve">, møterom, </w:t>
+      </w:r>
+      <w:proofErr w:type="spellStart"/>
+      <w:r>
+        <w:t>godtaKnapp</w:t>
+      </w:r>
+      <w:proofErr w:type="spellEnd"/>
+      <w:r>
+        <w:t xml:space="preserve"> og </w:t>
+      </w:r>
+      <w:proofErr w:type="spellStart"/>
+      <w:r>
+        <w:t>avlsåKnapp</w:t>
+      </w:r>
+      <w:proofErr w:type="spellEnd"/>
     </w:p>
     <w:p>
       <w:pPr>
@@ -170,7 +325,39 @@
         <w:spacing w:after="0" w:line="240" w:lineRule="auto"/>
       </w:pPr>
       <w:r>
-        <w:t>En melding inneholder informasjon om et event i form av tekstfelt, der dato og klokkeslett informerer om start- og slutt-tidspunkt for eventet. Beskrivelse er en beskrivelse av hva eventet omhandler. Møterom informerer om hvor eventet finner plass.</w:t>
+        <w:t xml:space="preserve">En melding inneholder informasjon om et </w:t>
+      </w:r>
+      <w:proofErr w:type="spellStart"/>
+      <w:r>
+        <w:t>event</w:t>
+      </w:r>
+      <w:proofErr w:type="spellEnd"/>
+      <w:r>
+        <w:t xml:space="preserve"> i form av tekstfelt, der dato og klokkeslett informerer om start- og slutt-tidspunkt for </w:t>
+      </w:r>
+      <w:proofErr w:type="spellStart"/>
+      <w:r>
+        <w:t>eventet</w:t>
+      </w:r>
+      <w:proofErr w:type="spellEnd"/>
+      <w:r>
+        <w:t xml:space="preserve">. Beskrivelse er en beskrivelse av hva </w:t>
+      </w:r>
+      <w:proofErr w:type="spellStart"/>
+      <w:r>
+        <w:t>eventet</w:t>
+      </w:r>
+      <w:proofErr w:type="spellEnd"/>
+      <w:r>
+        <w:t xml:space="preserve"> omhandler. Møterom informerer om hvor </w:t>
+      </w:r>
+      <w:proofErr w:type="spellStart"/>
+      <w:r>
+        <w:t>eventet</w:t>
+      </w:r>
+      <w:proofErr w:type="spellEnd"/>
+      <w:r>
+        <w:t xml:space="preserve"> finner plass.</w:t>
       </w:r>
     </w:p>
     <w:p>
@@ -182,21 +369,146 @@
         </w:numPr>
         <w:spacing w:after="0" w:line="240" w:lineRule="auto"/>
       </w:pPr>
-      <w:r>
-        <w:t>AvslåKnapp og godtaKnapp sender en besvarelse på meldingen, der avslåKnapp sender beskjed om at brukeren avslår eventet, mens godtaKnapp sender beskjed om at brukeren godtar eventet.</w:t>
-      </w:r>
-    </w:p>
-    <w:p>
-      <w:pPr>
-        <w:spacing w:after="0" w:line="240" w:lineRule="auto"/>
-      </w:pPr>
-    </w:p>
-    <w:p>
-      <w:pPr>
-        <w:spacing w:after="0" w:line="240" w:lineRule="auto"/>
-      </w:pPr>
-      <w:r>
-        <w:t>I Instillinger er begrepene navn, endreNavnKnapp, gammeltPassord, nyttPassord, gjentaPasord, endrePassordKnapp, dineKalendere, dineKalendereSøk, tilgjengeligeKalendere, tilgjengeligeKalendereSøk.</w:t>
+      <w:proofErr w:type="spellStart"/>
+      <w:r>
+        <w:t>AvslåKnapp</w:t>
+      </w:r>
+      <w:proofErr w:type="spellEnd"/>
+      <w:r>
+        <w:t xml:space="preserve"> og </w:t>
+      </w:r>
+      <w:proofErr w:type="spellStart"/>
+      <w:r>
+        <w:t>godtaKnapp</w:t>
+      </w:r>
+      <w:proofErr w:type="spellEnd"/>
+      <w:r>
+        <w:t xml:space="preserve"> sender en besvarelse på meldingen, der </w:t>
+      </w:r>
+      <w:proofErr w:type="spellStart"/>
+      <w:r>
+        <w:t>avslåKnapp</w:t>
+      </w:r>
+      <w:proofErr w:type="spellEnd"/>
+      <w:r>
+        <w:t xml:space="preserve"> sender beskjed om at brukeren avslår </w:t>
+      </w:r>
+      <w:proofErr w:type="spellStart"/>
+      <w:r>
+        <w:t>eventet</w:t>
+      </w:r>
+      <w:proofErr w:type="spellEnd"/>
+      <w:r>
+        <w:t xml:space="preserve">, mens </w:t>
+      </w:r>
+      <w:proofErr w:type="spellStart"/>
+      <w:r>
+        <w:t>godtaKnapp</w:t>
+      </w:r>
+      <w:proofErr w:type="spellEnd"/>
+      <w:r>
+        <w:t xml:space="preserve"> sender beskjed om at brukeren godtar </w:t>
+      </w:r>
+      <w:proofErr w:type="spellStart"/>
+      <w:r>
+        <w:t>eventet</w:t>
+      </w:r>
+      <w:proofErr w:type="spellEnd"/>
+      <w:r>
+        <w:t>.</w:t>
+      </w:r>
+    </w:p>
+    <w:p>
+      <w:pPr>
+        <w:spacing w:after="0" w:line="240" w:lineRule="auto"/>
+      </w:pPr>
+    </w:p>
+    <w:p>
+      <w:pPr>
+        <w:spacing w:after="0" w:line="240" w:lineRule="auto"/>
+      </w:pPr>
+      <w:r>
+        <w:t xml:space="preserve">I </w:t>
+      </w:r>
+      <w:proofErr w:type="spellStart"/>
+      <w:r>
+        <w:t>Instillinger</w:t>
+      </w:r>
+      <w:proofErr w:type="spellEnd"/>
+      <w:r>
+        <w:t xml:space="preserve"> er begrepene navn, </w:t>
+      </w:r>
+      <w:proofErr w:type="spellStart"/>
+      <w:r>
+        <w:t>endreNavnKnapp</w:t>
+      </w:r>
+      <w:proofErr w:type="spellEnd"/>
+      <w:r>
+        <w:t xml:space="preserve">, </w:t>
+      </w:r>
+      <w:proofErr w:type="spellStart"/>
+      <w:r>
+        <w:t>gammeltPassord</w:t>
+      </w:r>
+      <w:proofErr w:type="spellEnd"/>
+      <w:r>
+        <w:t xml:space="preserve">, </w:t>
+      </w:r>
+      <w:proofErr w:type="spellStart"/>
+      <w:r>
+        <w:t>nyttPassord</w:t>
+      </w:r>
+      <w:proofErr w:type="spellEnd"/>
+      <w:r>
+        <w:t xml:space="preserve">, </w:t>
+      </w:r>
+      <w:proofErr w:type="spellStart"/>
+      <w:r>
+        <w:t>gjentaPasord</w:t>
+      </w:r>
+      <w:proofErr w:type="spellEnd"/>
+      <w:r>
+        <w:t xml:space="preserve">, </w:t>
+      </w:r>
+      <w:proofErr w:type="spellStart"/>
+      <w:r>
+        <w:t>endrePassordKnapp</w:t>
+      </w:r>
+      <w:proofErr w:type="spellEnd"/>
+      <w:r>
+        <w:t xml:space="preserve">, </w:t>
+      </w:r>
+      <w:proofErr w:type="spellStart"/>
+      <w:r>
+        <w:t>dineKalendere</w:t>
+      </w:r>
+      <w:proofErr w:type="spellEnd"/>
+      <w:r>
+        <w:t xml:space="preserve">, </w:t>
+      </w:r>
+      <w:proofErr w:type="spellStart"/>
+      <w:r>
+        <w:t>dineKalendereSøk</w:t>
+      </w:r>
+      <w:proofErr w:type="spellEnd"/>
+      <w:r>
+        <w:t xml:space="preserve">, </w:t>
+      </w:r>
+      <w:proofErr w:type="spellStart"/>
+      <w:r>
+        <w:t>tilgjengeligeKalendere</w:t>
+      </w:r>
+      <w:proofErr w:type="spellEnd"/>
+      <w:r>
+        <w:t xml:space="preserve">, </w:t>
+      </w:r>
+      <w:proofErr w:type="spellStart"/>
+      <w:r>
+        <w:t>tilgjengeligeKalendereSøk</w:t>
+      </w:r>
+      <w:proofErr w:type="spellEnd"/>
+      <w:r>
+        <w:t>.</w:t>
       </w:r>
     </w:p>
     <w:p>
@@ -217,7 +529,15 @@
         <w:spacing w:after="0" w:line="240" w:lineRule="auto"/>
       </w:pPr>
       <w:r>
-        <w:t>Når endreNavnKnapp trykkes, endres navnet til brukeren til det som er skrevet i tekstfeltet navn.</w:t>
+        <w:t xml:space="preserve">Når </w:t>
+      </w:r>
+      <w:proofErr w:type="spellStart"/>
+      <w:r>
+        <w:t>endreNavnKnapp</w:t>
+      </w:r>
+      <w:proofErr w:type="spellEnd"/>
+      <w:r>
+        <w:t xml:space="preserve"> trykkes, endres navnet til brukeren til det som er skrevet i tekstfeltet navn.</w:t>
       </w:r>
     </w:p>
     <w:p>
@@ -230,7 +550,47 @@
         <w:spacing w:after="0" w:line="240" w:lineRule="auto"/>
       </w:pPr>
       <w:r>
-        <w:t>Når endrePassordKnapp trykkes endres brukerens passord til det som står skrevet i tekstfeltet nyttPassord, dersom nyttPassord og gjentaPassord er like og gammeltPassord matcher brukerens nåværende passord.</w:t>
+        <w:t xml:space="preserve">Når </w:t>
+      </w:r>
+      <w:proofErr w:type="spellStart"/>
+      <w:r>
+        <w:t>endrePassordKnapp</w:t>
+      </w:r>
+      <w:proofErr w:type="spellEnd"/>
+      <w:r>
+        <w:t xml:space="preserve"> trykkes endres brukerens passord til det som står skrevet i tekstfeltet </w:t>
+      </w:r>
+      <w:proofErr w:type="spellStart"/>
+      <w:r>
+        <w:t>nyttPassord</w:t>
+      </w:r>
+      <w:proofErr w:type="spellEnd"/>
+      <w:r>
+        <w:t xml:space="preserve">, dersom </w:t>
+      </w:r>
+      <w:proofErr w:type="spellStart"/>
+      <w:r>
+        <w:t>nyttPassord</w:t>
+      </w:r>
+      <w:proofErr w:type="spellEnd"/>
+      <w:r>
+        <w:t xml:space="preserve"> og </w:t>
+      </w:r>
+      <w:proofErr w:type="spellStart"/>
+      <w:r>
+        <w:t>gjentaPassord</w:t>
+      </w:r>
+      <w:proofErr w:type="spellEnd"/>
+      <w:r>
+        <w:t xml:space="preserve"> er like og </w:t>
+      </w:r>
+      <w:proofErr w:type="spellStart"/>
+      <w:r>
+        <w:t>gammeltPassord</w:t>
+      </w:r>
+      <w:proofErr w:type="spellEnd"/>
+      <w:r>
+        <w:t xml:space="preserve"> matcher brukerens nåværende passord.</w:t>
       </w:r>
     </w:p>
     <w:p>
@@ -243,7 +603,23 @@
         <w:spacing w:after="0" w:line="240" w:lineRule="auto"/>
       </w:pPr>
       <w:r>
-        <w:t>Når det skrives noe i dineKalendereSøk, vil listen dineKalendere oppdateres med de kalendrene som matcher teksten i tekstfeltet.</w:t>
+        <w:t xml:space="preserve">Når det skrives noe i </w:t>
+      </w:r>
+      <w:proofErr w:type="spellStart"/>
+      <w:r>
+        <w:t>dineKalendereSøk</w:t>
+      </w:r>
+      <w:proofErr w:type="spellEnd"/>
+      <w:r>
+        <w:t xml:space="preserve">, vil listen </w:t>
+      </w:r>
+      <w:proofErr w:type="spellStart"/>
+      <w:r>
+        <w:t>dineKalendere</w:t>
+      </w:r>
+      <w:proofErr w:type="spellEnd"/>
+      <w:r>
+        <w:t xml:space="preserve"> oppdateres med de kalendrene som matcher teksten i tekstfeltet.</w:t>
       </w:r>
     </w:p>
     <w:p>
@@ -256,20 +632,76 @@
         <w:spacing w:after="0" w:line="240" w:lineRule="auto"/>
       </w:pPr>
       <w:r>
-        <w:t>Når det skrives noe i tilgjengeligeKalendereSøk, vil listen tilgjengeligeKalendere oppdateres med de kalendrene som matcher teksten i tekstfeltet.</w:t>
-      </w:r>
-    </w:p>
-    <w:p>
-      <w:pPr>
-        <w:spacing w:after="0" w:line="240" w:lineRule="auto"/>
-      </w:pPr>
-    </w:p>
-    <w:p>
-      <w:pPr>
-        <w:spacing w:after="0" w:line="240" w:lineRule="auto"/>
-      </w:pPr>
-      <w:r>
-        <w:t>I Ny Avtale er begrepene emne, startDato, startKlokkeslett, sluttDato, sluttKlokkeslett, beskrivelse, møterom, person, leggTilKnapp.</w:t>
+        <w:t xml:space="preserve">Når det skrives noe i </w:t>
+      </w:r>
+      <w:proofErr w:type="spellStart"/>
+      <w:r>
+        <w:t>tilgjengeligeKalendereSøk</w:t>
+      </w:r>
+      <w:proofErr w:type="spellEnd"/>
+      <w:r>
+        <w:t xml:space="preserve">, vil listen </w:t>
+      </w:r>
+      <w:proofErr w:type="spellStart"/>
+      <w:r>
+        <w:t>tilgjengeligeKalendere</w:t>
+      </w:r>
+      <w:proofErr w:type="spellEnd"/>
+      <w:r>
+        <w:t xml:space="preserve"> oppdateres med de kalendrene som matcher teksten i tekstfeltet.</w:t>
+      </w:r>
+    </w:p>
+    <w:p>
+      <w:pPr>
+        <w:spacing w:after="0" w:line="240" w:lineRule="auto"/>
+      </w:pPr>
+    </w:p>
+    <w:p>
+      <w:pPr>
+        <w:spacing w:after="0" w:line="240" w:lineRule="auto"/>
+      </w:pPr>
+      <w:r>
+        <w:t xml:space="preserve">I Ny Avtale er begrepene emne, </w:t>
+      </w:r>
+      <w:proofErr w:type="spellStart"/>
+      <w:r>
+        <w:t>startDato</w:t>
+      </w:r>
+      <w:proofErr w:type="spellEnd"/>
+      <w:r>
+        <w:t xml:space="preserve">, </w:t>
+      </w:r>
+      <w:proofErr w:type="spellStart"/>
+      <w:r>
+        <w:t>startKlokkeslett</w:t>
+      </w:r>
+      <w:proofErr w:type="spellEnd"/>
+      <w:r>
+        <w:t xml:space="preserve">, </w:t>
+      </w:r>
+      <w:proofErr w:type="spellStart"/>
+      <w:r>
+        <w:t>sluttDato</w:t>
+      </w:r>
+      <w:proofErr w:type="spellEnd"/>
+      <w:r>
+        <w:t xml:space="preserve">, </w:t>
+      </w:r>
+      <w:proofErr w:type="spellStart"/>
+      <w:r>
+        <w:t>sluttKlokkeslett</w:t>
+      </w:r>
+      <w:proofErr w:type="spellEnd"/>
+      <w:r>
+        <w:t xml:space="preserve">, beskrivelse, møterom, person, </w:t>
+      </w:r>
+      <w:proofErr w:type="spellStart"/>
+      <w:r>
+        <w:t>leggTilKnapp</w:t>
+      </w:r>
+      <w:proofErr w:type="spellEnd"/>
+      <w:r>
+        <w:t>.</w:t>
       </w:r>
     </w:p>
     <w:p>
@@ -291,7 +723,39 @@
       </w:pPr>
       <w:r>
         <w:lastRenderedPageBreak/>
-        <w:t>En ny Avtale inneholder informasjon om emne, startDato, startKlokkeslett, sluttDato, sluttKlokkeslett, beskrivelse, møterom og person.</w:t>
+        <w:t xml:space="preserve">En ny Avtale inneholder informasjon om emne, </w:t>
+      </w:r>
+      <w:proofErr w:type="spellStart"/>
+      <w:r>
+        <w:t>startDato</w:t>
+      </w:r>
+      <w:proofErr w:type="spellEnd"/>
+      <w:r>
+        <w:t xml:space="preserve">, </w:t>
+      </w:r>
+      <w:proofErr w:type="spellStart"/>
+      <w:r>
+        <w:t>startKlokkeslett</w:t>
+      </w:r>
+      <w:proofErr w:type="spellEnd"/>
+      <w:r>
+        <w:t xml:space="preserve">, </w:t>
+      </w:r>
+      <w:proofErr w:type="spellStart"/>
+      <w:r>
+        <w:t>sluttDato</w:t>
+      </w:r>
+      <w:proofErr w:type="spellEnd"/>
+      <w:r>
+        <w:t xml:space="preserve">, </w:t>
+      </w:r>
+      <w:proofErr w:type="spellStart"/>
+      <w:r>
+        <w:t>sluttKlokkeslett</w:t>
+      </w:r>
+      <w:proofErr w:type="spellEnd"/>
+      <w:r>
+        <w:t>, beskrivelse, møterom og person.</w:t>
       </w:r>
     </w:p>
     <w:p>
@@ -303,21 +767,34 @@
         </w:numPr>
         <w:spacing w:after="0" w:line="240" w:lineRule="auto"/>
       </w:pPr>
-      <w:r>
-        <w:t>leggTilKnapp legger til avtalen i kalenderen.</w:t>
-      </w:r>
-    </w:p>
-    <w:p>
-      <w:pPr>
-        <w:spacing w:after="0" w:line="240" w:lineRule="auto"/>
-      </w:pPr>
-    </w:p>
-    <w:p>
-      <w:pPr>
-        <w:spacing w:after="0" w:line="240" w:lineRule="auto"/>
-      </w:pPr>
-      <w:r>
-        <w:t>Møterom inneholder begrepet romListe.</w:t>
+      <w:proofErr w:type="spellStart"/>
+      <w:r>
+        <w:t>leggTilKnapp</w:t>
+      </w:r>
+      <w:proofErr w:type="spellEnd"/>
+      <w:r>
+        <w:t xml:space="preserve"> legger til avtalen i kalenderen.</w:t>
+      </w:r>
+    </w:p>
+    <w:p>
+      <w:pPr>
+        <w:spacing w:after="0" w:line="240" w:lineRule="auto"/>
+      </w:pPr>
+    </w:p>
+    <w:p>
+      <w:pPr>
+        <w:spacing w:after="0" w:line="240" w:lineRule="auto"/>
+      </w:pPr>
+      <w:r>
+        <w:t xml:space="preserve">Møterom inneholder begrepet </w:t>
+      </w:r>
+      <w:proofErr w:type="spellStart"/>
+      <w:r>
+        <w:t>romListe</w:t>
+      </w:r>
+      <w:proofErr w:type="spellEnd"/>
+      <w:r>
+        <w:t>.</w:t>
       </w:r>
     </w:p>
     <w:p>
@@ -338,8 +815,13 @@
         <w:spacing w:after="0" w:line="240" w:lineRule="auto"/>
       </w:pPr>
       <w:r>
-        <w:t>Person inneholder begrepet personList</w:t>
-      </w:r>
+        <w:t xml:space="preserve">Person inneholder begrepet </w:t>
+      </w:r>
+      <w:proofErr w:type="spellStart"/>
+      <w:r>
+        <w:t>personList</w:t>
+      </w:r>
+      <w:proofErr w:type="spellEnd"/>
     </w:p>
     <w:p>
       <w:pPr>
@@ -406,36 +888,92 @@
         <w:spacing w:after="0" w:line="240" w:lineRule="auto"/>
       </w:pPr>
       <w:r>
-        <w:t>Agenda inneholder begrepet EventList.</w:t>
-      </w:r>
-    </w:p>
-    <w:p>
-      <w:pPr>
-        <w:spacing w:after="0" w:line="240" w:lineRule="auto"/>
-      </w:pPr>
-      <w:r>
-        <w:t>Ved å trykke på events highlightes de i Calendar.</w:t>
-      </w:r>
-    </w:p>
-    <w:p>
-      <w:pPr>
-        <w:spacing w:after="0" w:line="240" w:lineRule="auto"/>
-      </w:pPr>
-    </w:p>
-    <w:p>
-      <w:pPr>
-        <w:spacing w:after="0" w:line="240" w:lineRule="auto"/>
-      </w:pPr>
-      <w:r>
-        <w:t>Vis/Skjul Kalendere inneholder begrepet UserList.</w:t>
-      </w:r>
-    </w:p>
-    <w:p>
-      <w:pPr>
-        <w:spacing w:after="0" w:line="240" w:lineRule="auto"/>
-      </w:pPr>
-      <w:r>
-        <w:t>Ved å trykke på users vises eller skjules den brukerens avtaler i Calendar.</w:t>
+        <w:t xml:space="preserve">Agenda inneholder begrepet </w:t>
+      </w:r>
+      <w:proofErr w:type="spellStart"/>
+      <w:r>
+        <w:t>EventList</w:t>
+      </w:r>
+      <w:proofErr w:type="spellEnd"/>
+      <w:r>
+        <w:t>.</w:t>
+      </w:r>
+    </w:p>
+    <w:p>
+      <w:pPr>
+        <w:spacing w:after="0" w:line="240" w:lineRule="auto"/>
+      </w:pPr>
+      <w:r>
+        <w:t xml:space="preserve">Ved å trykke på </w:t>
+      </w:r>
+      <w:proofErr w:type="spellStart"/>
+      <w:r>
+        <w:t>events</w:t>
+      </w:r>
+      <w:proofErr w:type="spellEnd"/>
+      <w:r>
+        <w:t xml:space="preserve"> </w:t>
+      </w:r>
+      <w:proofErr w:type="spellStart"/>
+      <w:r>
+        <w:t>highlightes</w:t>
+      </w:r>
+      <w:proofErr w:type="spellEnd"/>
+      <w:r>
+        <w:t xml:space="preserve"> de i </w:t>
+      </w:r>
+      <w:proofErr w:type="spellStart"/>
+      <w:r>
+        <w:t>Calendar</w:t>
+      </w:r>
+      <w:proofErr w:type="spellEnd"/>
+      <w:r>
+        <w:t>.</w:t>
+      </w:r>
+    </w:p>
+    <w:p>
+      <w:pPr>
+        <w:spacing w:after="0" w:line="240" w:lineRule="auto"/>
+      </w:pPr>
+    </w:p>
+    <w:p>
+      <w:pPr>
+        <w:spacing w:after="0" w:line="240" w:lineRule="auto"/>
+      </w:pPr>
+      <w:r>
+        <w:t xml:space="preserve">Vis/Skjul Kalendere inneholder begrepet </w:t>
+      </w:r>
+      <w:proofErr w:type="spellStart"/>
+      <w:r>
+        <w:t>UserList</w:t>
+      </w:r>
+      <w:proofErr w:type="spellEnd"/>
+      <w:r>
+        <w:t>.</w:t>
+      </w:r>
+    </w:p>
+    <w:p>
+      <w:pPr>
+        <w:spacing w:after="0" w:line="240" w:lineRule="auto"/>
+      </w:pPr>
+      <w:r>
+        <w:t xml:space="preserve">Ved å trykke på </w:t>
+      </w:r>
+      <w:proofErr w:type="spellStart"/>
+      <w:r>
+        <w:t>users</w:t>
+      </w:r>
+      <w:proofErr w:type="spellEnd"/>
+      <w:r>
+        <w:t xml:space="preserve"> vises eller skjules den brukerens avtaler i </w:t>
+      </w:r>
+      <w:proofErr w:type="spellStart"/>
+      <w:r>
+        <w:t>Calendar</w:t>
+      </w:r>
+      <w:proofErr w:type="spellEnd"/>
+      <w:r>
+        <w:t>.</w:t>
       </w:r>
     </w:p>
     <w:p>
@@ -528,9 +1066,779 @@
       </w:r>
     </w:p>
     <w:p>
+      <w:pPr>
+        <w:pStyle w:val="Overskrift3"/>
+      </w:pPr>
+      <w:r>
+        <w:t>Dashboard</w:t>
+      </w:r>
+    </w:p>
+    <w:p>
+      <w:r>
+        <w:rPr>
+          <w:noProof/>
+          <w:lang w:eastAsia="nb-NO"/>
+        </w:rPr>
+        <w:drawing>
+          <wp:inline distT="0" distB="0" distL="0" distR="0" wp14:anchorId="7F39F24B" wp14:editId="6D1113E4">
+            <wp:extent cx="1494845" cy="1619414"/>
+            <wp:effectExtent l="0" t="0" r="0" b="0"/>
+            <wp:docPr id="8" name="Bilde 8"/>
+            <wp:cNvGraphicFramePr>
+              <a:graphicFrameLocks xmlns:a="http://schemas.openxmlformats.org/drawingml/2006/main" noChangeAspect="1"/>
+            </wp:cNvGraphicFramePr>
+            <a:graphic xmlns:a="http://schemas.openxmlformats.org/drawingml/2006/main">
+              <a:graphicData uri="http://schemas.openxmlformats.org/drawingml/2006/picture">
+                <pic:pic xmlns:pic="http://schemas.openxmlformats.org/drawingml/2006/picture">
+                  <pic:nvPicPr>
+                    <pic:cNvPr id="0" name="TabPanel skjermdesign.PNG"/>
+                    <pic:cNvPicPr/>
+                  </pic:nvPicPr>
+                  <pic:blipFill>
+                    <a:blip r:embed="rId7">
+                      <a:extLst>
+                        <a:ext uri="{28A0092B-C50C-407E-A947-70E740481C1C}">
+                          <a14:useLocalDpi xmlns:a14="http://schemas.microsoft.com/office/drawing/2010/main" val="0"/>
+                        </a:ext>
+                      </a:extLst>
+                    </a:blip>
+                    <a:stretch>
+                      <a:fillRect/>
+                    </a:stretch>
+                  </pic:blipFill>
+                  <pic:spPr>
+                    <a:xfrm>
+                      <a:off x="0" y="0"/>
+                      <a:ext cx="1500057" cy="1625060"/>
+                    </a:xfrm>
+                    <a:prstGeom prst="rect">
+                      <a:avLst/>
+                    </a:prstGeom>
+                  </pic:spPr>
+                </pic:pic>
+              </a:graphicData>
+            </a:graphic>
+          </wp:inline>
+        </w:drawing>
+      </w:r>
+    </w:p>
+    <w:p>
+      <w:r>
+        <w:rPr>
+          <w:noProof/>
+          <w:lang w:eastAsia="nb-NO"/>
+        </w:rPr>
+        <w:drawing>
+          <wp:inline distT="0" distB="0" distL="0" distR="0" wp14:anchorId="0BA336C9" wp14:editId="0F798481">
+            <wp:extent cx="2735249" cy="3131237"/>
+            <wp:effectExtent l="0" t="0" r="8255" b="0"/>
+            <wp:docPr id="2" name="Bilde 2"/>
+            <wp:cNvGraphicFramePr>
+              <a:graphicFrameLocks xmlns:a="http://schemas.openxmlformats.org/drawingml/2006/main" noChangeAspect="1"/>
+            </wp:cNvGraphicFramePr>
+            <a:graphic xmlns:a="http://schemas.openxmlformats.org/drawingml/2006/main">
+              <a:graphicData uri="http://schemas.openxmlformats.org/drawingml/2006/picture">
+                <pic:pic xmlns:pic="http://schemas.openxmlformats.org/drawingml/2006/picture">
+                  <pic:nvPicPr>
+                    <pic:cNvPr id="0" name="Dashboard skjermdesign.PNG"/>
+                    <pic:cNvPicPr/>
+                  </pic:nvPicPr>
+                  <pic:blipFill>
+                    <a:blip r:embed="rId8">
+                      <a:extLst>
+                        <a:ext uri="{28A0092B-C50C-407E-A947-70E740481C1C}">
+                          <a14:useLocalDpi xmlns:a14="http://schemas.microsoft.com/office/drawing/2010/main" val="0"/>
+                        </a:ext>
+                      </a:extLst>
+                    </a:blip>
+                    <a:stretch>
+                      <a:fillRect/>
+                    </a:stretch>
+                  </pic:blipFill>
+                  <pic:spPr>
+                    <a:xfrm>
+                      <a:off x="0" y="0"/>
+                      <a:ext cx="2739290" cy="3135863"/>
+                    </a:xfrm>
+                    <a:prstGeom prst="rect">
+                      <a:avLst/>
+                    </a:prstGeom>
+                  </pic:spPr>
+                </pic:pic>
+              </a:graphicData>
+            </a:graphic>
+          </wp:inline>
+        </w:drawing>
+      </w:r>
+      <w:r>
+        <w:rPr>
+          <w:noProof/>
+          <w:lang w:eastAsia="nb-NO"/>
+        </w:rPr>
+        <w:drawing>
+          <wp:inline distT="0" distB="0" distL="0" distR="0" wp14:anchorId="06605852" wp14:editId="3928EDC6">
+            <wp:extent cx="2544417" cy="4238613"/>
+            <wp:effectExtent l="0" t="0" r="8890" b="0"/>
+            <wp:docPr id="9" name="Bilde 9"/>
+            <wp:cNvGraphicFramePr>
+              <a:graphicFrameLocks xmlns:a="http://schemas.openxmlformats.org/drawingml/2006/main" noChangeAspect="1"/>
+            </wp:cNvGraphicFramePr>
+            <a:graphic xmlns:a="http://schemas.openxmlformats.org/drawingml/2006/main">
+              <a:graphicData uri="http://schemas.openxmlformats.org/drawingml/2006/picture">
+                <pic:pic xmlns:pic="http://schemas.openxmlformats.org/drawingml/2006/picture">
+                  <pic:nvPicPr>
+                    <pic:cNvPr id="0" name="Dashboard GUI.PNG"/>
+                    <pic:cNvPicPr/>
+                  </pic:nvPicPr>
+                  <pic:blipFill>
+                    <a:blip r:embed="rId9">
+                      <a:extLst>
+                        <a:ext uri="{28A0092B-C50C-407E-A947-70E740481C1C}">
+                          <a14:useLocalDpi xmlns:a14="http://schemas.microsoft.com/office/drawing/2010/main" val="0"/>
+                        </a:ext>
+                      </a:extLst>
+                    </a:blip>
+                    <a:stretch>
+                      <a:fillRect/>
+                    </a:stretch>
+                  </pic:blipFill>
+                  <pic:spPr>
+                    <a:xfrm>
+                      <a:off x="0" y="0"/>
+                      <a:ext cx="2554438" cy="4255307"/>
+                    </a:xfrm>
+                    <a:prstGeom prst="rect">
+                      <a:avLst/>
+                    </a:prstGeom>
+                  </pic:spPr>
+                </pic:pic>
+              </a:graphicData>
+            </a:graphic>
+          </wp:inline>
+        </w:drawing>
+      </w:r>
+    </w:p>
+    <w:p>
+      <w:r>
+        <w:t xml:space="preserve">Brukeren kan se på sin agenda, som inneholder en liste over kommende </w:t>
+      </w:r>
+      <w:proofErr w:type="spellStart"/>
+      <w:r>
+        <w:t>events</w:t>
+      </w:r>
+      <w:proofErr w:type="spellEnd"/>
+      <w:r>
+        <w:t xml:space="preserve">. Han kan også </w:t>
+      </w:r>
+      <w:r>
+        <w:t>velge hvilke kalendere han ønsker å vise i sin egen kalender som til enhver tid vil ligge til høyre for dette panelet.</w:t>
+      </w:r>
+    </w:p>
+    <w:p>
+      <w:r>
+        <w:t>Øverst i panelet er det tabs som brukeren kan trykke på for å komme til ønsket visning. I vinduet over er det Dashboard-taben som er aktiv.</w:t>
+      </w:r>
+    </w:p>
+    <w:p>
+      <w:pPr>
+        <w:pStyle w:val="Overskrift3"/>
+      </w:pPr>
+      <w:r>
+        <w:lastRenderedPageBreak/>
+        <w:t>Ny Avtale</w:t>
+      </w:r>
+    </w:p>
+    <w:p>
+      <w:r>
+        <w:rPr>
+          <w:noProof/>
+          <w:lang w:eastAsia="nb-NO"/>
+        </w:rPr>
+        <w:drawing>
+          <wp:inline distT="0" distB="0" distL="0" distR="0">
+            <wp:extent cx="2894275" cy="4928710"/>
+            <wp:effectExtent l="0" t="0" r="1905" b="5715"/>
+            <wp:docPr id="3" name="Bilde 3"/>
+            <wp:cNvGraphicFramePr>
+              <a:graphicFrameLocks xmlns:a="http://schemas.openxmlformats.org/drawingml/2006/main" noChangeAspect="1"/>
+            </wp:cNvGraphicFramePr>
+            <a:graphic xmlns:a="http://schemas.openxmlformats.org/drawingml/2006/main">
+              <a:graphicData uri="http://schemas.openxmlformats.org/drawingml/2006/picture">
+                <pic:pic xmlns:pic="http://schemas.openxmlformats.org/drawingml/2006/picture">
+                  <pic:nvPicPr>
+                    <pic:cNvPr id="0" name="NyAvtale skjermdesign.PNG"/>
+                    <pic:cNvPicPr/>
+                  </pic:nvPicPr>
+                  <pic:blipFill>
+                    <a:blip r:embed="rId10">
+                      <a:extLst>
+                        <a:ext uri="{28A0092B-C50C-407E-A947-70E740481C1C}">
+                          <a14:useLocalDpi xmlns:a14="http://schemas.microsoft.com/office/drawing/2010/main" val="0"/>
+                        </a:ext>
+                      </a:extLst>
+                    </a:blip>
+                    <a:stretch>
+                      <a:fillRect/>
+                    </a:stretch>
+                  </pic:blipFill>
+                  <pic:spPr>
+                    <a:xfrm>
+                      <a:off x="0" y="0"/>
+                      <a:ext cx="2900068" cy="4938575"/>
+                    </a:xfrm>
+                    <a:prstGeom prst="rect">
+                      <a:avLst/>
+                    </a:prstGeom>
+                  </pic:spPr>
+                </pic:pic>
+              </a:graphicData>
+            </a:graphic>
+          </wp:inline>
+        </w:drawing>
+      </w:r>
+      <w:r>
+        <w:rPr>
+          <w:noProof/>
+          <w:lang w:eastAsia="nb-NO"/>
+        </w:rPr>
+        <w:drawing>
+          <wp:inline distT="0" distB="0" distL="0" distR="0">
+            <wp:extent cx="2647613" cy="4532243"/>
+            <wp:effectExtent l="0" t="0" r="635" b="1905"/>
+            <wp:docPr id="10" name="Bilde 10"/>
+            <wp:cNvGraphicFramePr>
+              <a:graphicFrameLocks xmlns:a="http://schemas.openxmlformats.org/drawingml/2006/main" noChangeAspect="1"/>
+            </wp:cNvGraphicFramePr>
+            <a:graphic xmlns:a="http://schemas.openxmlformats.org/drawingml/2006/main">
+              <a:graphicData uri="http://schemas.openxmlformats.org/drawingml/2006/picture">
+                <pic:pic xmlns:pic="http://schemas.openxmlformats.org/drawingml/2006/picture">
+                  <pic:nvPicPr>
+                    <pic:cNvPr id="0" name="NyAvtale GUI.PNG"/>
+                    <pic:cNvPicPr/>
+                  </pic:nvPicPr>
+                  <pic:blipFill>
+                    <a:blip r:embed="rId11">
+                      <a:extLst>
+                        <a:ext uri="{28A0092B-C50C-407E-A947-70E740481C1C}">
+                          <a14:useLocalDpi xmlns:a14="http://schemas.microsoft.com/office/drawing/2010/main" val="0"/>
+                        </a:ext>
+                      </a:extLst>
+                    </a:blip>
+                    <a:stretch>
+                      <a:fillRect/>
+                    </a:stretch>
+                  </pic:blipFill>
+                  <pic:spPr>
+                    <a:xfrm>
+                      <a:off x="0" y="0"/>
+                      <a:ext cx="2652634" cy="4540838"/>
+                    </a:xfrm>
+                    <a:prstGeom prst="rect">
+                      <a:avLst/>
+                    </a:prstGeom>
+                  </pic:spPr>
+                </pic:pic>
+              </a:graphicData>
+            </a:graphic>
+          </wp:inline>
+        </w:drawing>
+      </w:r>
+    </w:p>
+    <w:p>
+      <w:r>
+        <w:t>Her er det også tabs øverst som funger på samme måte som for Dashboard. Det er her Ny Avtale-taben som er aktiv.</w:t>
+      </w:r>
+    </w:p>
+    <w:p>
+      <w:r>
+        <w:t xml:space="preserve">Her kan brukeren fylle inn alt av detaljer som hører med i et </w:t>
+      </w:r>
+      <w:proofErr w:type="spellStart"/>
+      <w:r>
+        <w:t>event</w:t>
+      </w:r>
+      <w:proofErr w:type="spellEnd"/>
+      <w:r>
+        <w:t xml:space="preserve">/møte. Han kan velge rom som skal reserveres og hvilke deltakere som skal inviteres. I tekstfeltene der det står «Søk» til høyre for </w:t>
+      </w:r>
+      <w:proofErr w:type="spellStart"/>
+      <w:r>
+        <w:t>labelene</w:t>
+      </w:r>
+      <w:proofErr w:type="spellEnd"/>
+      <w:r>
+        <w:t xml:space="preserve"> «Møterom» og «Personer», kan brukeren skrive inn henholdsvis ønsket møterom og navn på person (eller bare starten av disse), og så vil listen under søkefeltet hele tiden oppdateres med kun de objektene som matcher søket.</w:t>
+      </w:r>
+    </w:p>
+    <w:p>
+      <w:r>
+        <w:t xml:space="preserve">Nederst er det også en knapp (som det </w:t>
+      </w:r>
+      <w:r>
+        <w:t xml:space="preserve">ikke var plass til i bildet). Når denne blir trykket på vil det bli opprettet et nytt </w:t>
+      </w:r>
+      <w:proofErr w:type="spellStart"/>
+      <w:r>
+        <w:t>event</w:t>
+      </w:r>
+      <w:proofErr w:type="spellEnd"/>
+      <w:r>
+        <w:t xml:space="preserve"> med all den utfylte informasjonen, og det vil dukke opp en boks i kalenderen til høyre med en gang med riktig plassering og størrelse ut fra start- dato og klokkeslett og slutt- dato og klokkeslett.</w:t>
+      </w:r>
+    </w:p>
+    <w:p>
+      <w:pPr>
+        <w:pStyle w:val="Overskrift3"/>
+      </w:pPr>
+      <w:r>
+        <w:lastRenderedPageBreak/>
+        <w:t>Innstillinger</w:t>
+      </w:r>
+    </w:p>
+    <w:p>
+      <w:r>
+        <w:rPr>
+          <w:noProof/>
+          <w:lang w:eastAsia="nb-NO"/>
+        </w:rPr>
+        <w:drawing>
+          <wp:inline distT="0" distB="0" distL="0" distR="0">
+            <wp:extent cx="2918129" cy="4866199"/>
+            <wp:effectExtent l="0" t="0" r="0" b="0"/>
+            <wp:docPr id="4" name="Bilde 4"/>
+            <wp:cNvGraphicFramePr>
+              <a:graphicFrameLocks xmlns:a="http://schemas.openxmlformats.org/drawingml/2006/main" noChangeAspect="1"/>
+            </wp:cNvGraphicFramePr>
+            <a:graphic xmlns:a="http://schemas.openxmlformats.org/drawingml/2006/main">
+              <a:graphicData uri="http://schemas.openxmlformats.org/drawingml/2006/picture">
+                <pic:pic xmlns:pic="http://schemas.openxmlformats.org/drawingml/2006/picture">
+                  <pic:nvPicPr>
+                    <pic:cNvPr id="0" name="Instillinger skjermdesign.PNG"/>
+                    <pic:cNvPicPr/>
+                  </pic:nvPicPr>
+                  <pic:blipFill>
+                    <a:blip r:embed="rId12">
+                      <a:extLst>
+                        <a:ext uri="{28A0092B-C50C-407E-A947-70E740481C1C}">
+                          <a14:useLocalDpi xmlns:a14="http://schemas.microsoft.com/office/drawing/2010/main" val="0"/>
+                        </a:ext>
+                      </a:extLst>
+                    </a:blip>
+                    <a:stretch>
+                      <a:fillRect/>
+                    </a:stretch>
+                  </pic:blipFill>
+                  <pic:spPr>
+                    <a:xfrm>
+                      <a:off x="0" y="0"/>
+                      <a:ext cx="2924092" cy="4876143"/>
+                    </a:xfrm>
+                    <a:prstGeom prst="rect">
+                      <a:avLst/>
+                    </a:prstGeom>
+                  </pic:spPr>
+                </pic:pic>
+              </a:graphicData>
+            </a:graphic>
+          </wp:inline>
+        </w:drawing>
+      </w:r>
+      <w:r>
+        <w:rPr>
+          <w:noProof/>
+          <w:lang w:eastAsia="nb-NO"/>
+        </w:rPr>
+        <w:drawing>
+          <wp:inline distT="0" distB="0" distL="0" distR="0">
+            <wp:extent cx="2758449" cy="4726824"/>
+            <wp:effectExtent l="0" t="0" r="3810" b="0"/>
+            <wp:docPr id="11" name="Bilde 11"/>
+            <wp:cNvGraphicFramePr>
+              <a:graphicFrameLocks xmlns:a="http://schemas.openxmlformats.org/drawingml/2006/main" noChangeAspect="1"/>
+            </wp:cNvGraphicFramePr>
+            <a:graphic xmlns:a="http://schemas.openxmlformats.org/drawingml/2006/main">
+              <a:graphicData uri="http://schemas.openxmlformats.org/drawingml/2006/picture">
+                <pic:pic xmlns:pic="http://schemas.openxmlformats.org/drawingml/2006/picture">
+                  <pic:nvPicPr>
+                    <pic:cNvPr id="0" name="Innstillinger GUI.PNG"/>
+                    <pic:cNvPicPr/>
+                  </pic:nvPicPr>
+                  <pic:blipFill>
+                    <a:blip r:embed="rId13">
+                      <a:extLst>
+                        <a:ext uri="{28A0092B-C50C-407E-A947-70E740481C1C}">
+                          <a14:useLocalDpi xmlns:a14="http://schemas.microsoft.com/office/drawing/2010/main" val="0"/>
+                        </a:ext>
+                      </a:extLst>
+                    </a:blip>
+                    <a:stretch>
+                      <a:fillRect/>
+                    </a:stretch>
+                  </pic:blipFill>
+                  <pic:spPr>
+                    <a:xfrm>
+                      <a:off x="0" y="0"/>
+                      <a:ext cx="2759766" cy="4729081"/>
+                    </a:xfrm>
+                    <a:prstGeom prst="rect">
+                      <a:avLst/>
+                    </a:prstGeom>
+                  </pic:spPr>
+                </pic:pic>
+              </a:graphicData>
+            </a:graphic>
+          </wp:inline>
+        </w:drawing>
+      </w:r>
+    </w:p>
+    <w:p>
+      <w:r>
+        <w:t>Igjen er det tabs øverst som fungerer som tidligere.</w:t>
+      </w:r>
+    </w:p>
+    <w:p>
+      <w:r>
+        <w:t xml:space="preserve">Her kan brukeren endre navn ved å fylle ut tekstfeltet til høyre for </w:t>
+      </w:r>
+      <w:proofErr w:type="spellStart"/>
+      <w:r>
+        <w:t>labelen</w:t>
+      </w:r>
+      <w:proofErr w:type="spellEnd"/>
+      <w:r>
+        <w:t xml:space="preserve"> «Navn», og så trykke endre-knappen like under. Det nye navnet blir da lagret i databasen.</w:t>
+      </w:r>
+    </w:p>
+    <w:p>
+      <w:r>
+        <w:t>Brukeren kan også endre passordet sitt. Dette gjøres ved å fylle ut feltene til høyre for «Gammelt passord», «Nytt passord» og «Gjenta passord», for så å trykke endre-knappen like under. Hvis det som står i «Gammelt passord» matcher det nåværende passordet til brukeren og innholdet i de to andre feltene er likt, blir passordet til brukeren satt til innholdet i «Nytt passord»-feltet. Hvis en av disse tingene ikke stemmer, skjer det ingen ting.</w:t>
+      </w:r>
+    </w:p>
+    <w:p>
+      <w:r>
+        <w:t xml:space="preserve">Det siste brukeren kan gjøre her er å importere og fjerne allerede importerte kalendere. Allerede importerte kalendere ligger i en liste under </w:t>
+      </w:r>
+      <w:proofErr w:type="spellStart"/>
+      <w:r>
+        <w:t>labelen</w:t>
+      </w:r>
+      <w:proofErr w:type="spellEnd"/>
+      <w:r>
+        <w:t xml:space="preserve"> Dine kalendere, og de </w:t>
+      </w:r>
+      <w:proofErr w:type="spellStart"/>
+      <w:r>
+        <w:t>kalenderene</w:t>
+      </w:r>
+      <w:proofErr w:type="spellEnd"/>
+      <w:r>
+        <w:t xml:space="preserve"> brukeren har mulighet til å importere ligger i en liste under </w:t>
+      </w:r>
+      <w:proofErr w:type="spellStart"/>
+      <w:r>
+        <w:t>labelen</w:t>
+      </w:r>
+      <w:proofErr w:type="spellEnd"/>
+      <w:r>
+        <w:t xml:space="preserve"> Tilgjengelige kalendere. Ved å skrive navn i søkefeltene vil listene automatisk oppdateres til </w:t>
+      </w:r>
+      <w:proofErr w:type="gramStart"/>
+      <w:r>
+        <w:t>å</w:t>
+      </w:r>
+      <w:proofErr w:type="gramEnd"/>
+      <w:r>
+        <w:t xml:space="preserve"> kun inneholde objekter som matcher innholdet i søkefeltet.</w:t>
+      </w:r>
+    </w:p>
+    <w:p>
+      <w:pPr>
+        <w:pStyle w:val="Overskrift3"/>
+        <w:pageBreakBefore/>
+      </w:pPr>
+      <w:r>
+        <w:lastRenderedPageBreak/>
+        <w:t>Meldinger</w:t>
+      </w:r>
+    </w:p>
+    <w:p>
+      <w:r>
+        <w:rPr>
+          <w:noProof/>
+          <w:lang w:eastAsia="nb-NO"/>
+        </w:rPr>
+        <w:drawing>
+          <wp:inline distT="0" distB="0" distL="0" distR="0">
+            <wp:extent cx="3019582" cy="2043486"/>
+            <wp:effectExtent l="0" t="0" r="9525" b="0"/>
+            <wp:docPr id="5" name="Bilde 5"/>
+            <wp:cNvGraphicFramePr>
+              <a:graphicFrameLocks xmlns:a="http://schemas.openxmlformats.org/drawingml/2006/main" noChangeAspect="1"/>
+            </wp:cNvGraphicFramePr>
+            <a:graphic xmlns:a="http://schemas.openxmlformats.org/drawingml/2006/main">
+              <a:graphicData uri="http://schemas.openxmlformats.org/drawingml/2006/picture">
+                <pic:pic xmlns:pic="http://schemas.openxmlformats.org/drawingml/2006/picture">
+                  <pic:nvPicPr>
+                    <pic:cNvPr id="0" name="Meldinger skjermdesign.PNG"/>
+                    <pic:cNvPicPr/>
+                  </pic:nvPicPr>
+                  <pic:blipFill>
+                    <a:blip r:embed="rId14">
+                      <a:extLst>
+                        <a:ext uri="{28A0092B-C50C-407E-A947-70E740481C1C}">
+                          <a14:useLocalDpi xmlns:a14="http://schemas.microsoft.com/office/drawing/2010/main" val="0"/>
+                        </a:ext>
+                      </a:extLst>
+                    </a:blip>
+                    <a:stretch>
+                      <a:fillRect/>
+                    </a:stretch>
+                  </pic:blipFill>
+                  <pic:spPr>
+                    <a:xfrm>
+                      <a:off x="0" y="0"/>
+                      <a:ext cx="3022953" cy="2045768"/>
+                    </a:xfrm>
+                    <a:prstGeom prst="rect">
+                      <a:avLst/>
+                    </a:prstGeom>
+                  </pic:spPr>
+                </pic:pic>
+              </a:graphicData>
+            </a:graphic>
+          </wp:inline>
+        </w:drawing>
+      </w:r>
+    </w:p>
+    <w:p>
+      <w:r>
+        <w:t xml:space="preserve">Vi rakk dessverre ikke å implementere grafisk støtte for meldinger, men tanken var at det også her skulle være tabs øverst med samme funksjonalitet som tidligere. </w:t>
+      </w:r>
+    </w:p>
+    <w:p>
+      <w:r>
+        <w:t xml:space="preserve">Det skulle her vært et panel som inneholdt møte-objekter med en </w:t>
+      </w:r>
+      <w:proofErr w:type="spellStart"/>
+      <w:r>
+        <w:t>label</w:t>
+      </w:r>
+      <w:proofErr w:type="spellEnd"/>
+      <w:r>
+        <w:t xml:space="preserve"> for hver del av informasjon. En for emne, en for dato etc. I tillegg skulle det være to knapper nederst i hvert møteobjekt med skriften «Godta» og «Avslå». Ved å trykke på Godta-knappen, ville det blitt sendt til databasen at denne brukeren har godtatt møteinnkallingen, den blir lagt til i agendaen til brukeren og det blir laget et </w:t>
+      </w:r>
+      <w:proofErr w:type="spellStart"/>
+      <w:r>
+        <w:t>event</w:t>
+      </w:r>
+      <w:proofErr w:type="spellEnd"/>
+      <w:r>
+        <w:t xml:space="preserve"> i kalenderen til høyre med riktig størrelse og plassering. Ved å trykke på Avslå-knappen, ville en tilsvarende ting skjedd, med </w:t>
+      </w:r>
+      <w:r>
+        <w:t>unntakene</w:t>
+      </w:r>
+      <w:r>
+        <w:t xml:space="preserve"> at brukeren blir merket som å ha avslått innkallingen</w:t>
+      </w:r>
+      <w:r>
+        <w:t>, og det vil ikke bli lagt til noe i agendaen</w:t>
+      </w:r>
+      <w:r>
+        <w:t>. Det vil fortsatt bli o</w:t>
+      </w:r>
+      <w:r>
+        <w:t>pprettet et objekt i kalenderen, da brukeren ved en senere anledning kan velge dette møtet og endre besvarelse.</w:t>
+      </w:r>
+    </w:p>
+    <w:p>
+      <w:pPr>
+        <w:pStyle w:val="Overskrift3"/>
+        <w:pageBreakBefore/>
+      </w:pPr>
+      <w:proofErr w:type="spellStart"/>
+      <w:r>
+        <w:lastRenderedPageBreak/>
+        <w:t>Calendar</w:t>
+      </w:r>
+      <w:proofErr w:type="spellEnd"/>
+    </w:p>
+    <w:p>
+      <w:r>
+        <w:rPr>
+          <w:noProof/>
+          <w:lang w:eastAsia="nb-NO"/>
+        </w:rPr>
+        <w:drawing>
+          <wp:inline distT="0" distB="0" distL="0" distR="0">
+            <wp:extent cx="2536466" cy="2822713"/>
+            <wp:effectExtent l="0" t="0" r="0" b="0"/>
+            <wp:docPr id="6" name="Bilde 6"/>
+            <wp:cNvGraphicFramePr>
+              <a:graphicFrameLocks xmlns:a="http://schemas.openxmlformats.org/drawingml/2006/main" noChangeAspect="1"/>
+            </wp:cNvGraphicFramePr>
+            <a:graphic xmlns:a="http://schemas.openxmlformats.org/drawingml/2006/main">
+              <a:graphicData uri="http://schemas.openxmlformats.org/drawingml/2006/picture">
+                <pic:pic xmlns:pic="http://schemas.openxmlformats.org/drawingml/2006/picture">
+                  <pic:nvPicPr>
+                    <pic:cNvPr id="0" name="Calendar skjermdesign.PNG"/>
+                    <pic:cNvPicPr/>
+                  </pic:nvPicPr>
+                  <pic:blipFill>
+                    <a:blip r:embed="rId15">
+                      <a:extLst>
+                        <a:ext uri="{28A0092B-C50C-407E-A947-70E740481C1C}">
+                          <a14:useLocalDpi xmlns:a14="http://schemas.microsoft.com/office/drawing/2010/main" val="0"/>
+                        </a:ext>
+                      </a:extLst>
+                    </a:blip>
+                    <a:stretch>
+                      <a:fillRect/>
+                    </a:stretch>
+                  </pic:blipFill>
+                  <pic:spPr>
+                    <a:xfrm>
+                      <a:off x="0" y="0"/>
+                      <a:ext cx="2542951" cy="2829929"/>
+                    </a:xfrm>
+                    <a:prstGeom prst="rect">
+                      <a:avLst/>
+                    </a:prstGeom>
+                  </pic:spPr>
+                </pic:pic>
+              </a:graphicData>
+            </a:graphic>
+          </wp:inline>
+        </w:drawing>
+      </w:r>
+      <w:r>
+        <w:rPr>
+          <w:noProof/>
+          <w:lang w:eastAsia="nb-NO"/>
+        </w:rPr>
+        <w:drawing>
+          <wp:inline distT="0" distB="0" distL="0" distR="0">
+            <wp:extent cx="3156668" cy="2691312"/>
+            <wp:effectExtent l="0" t="0" r="5715" b="0"/>
+            <wp:docPr id="12" name="Bilde 12"/>
+            <wp:cNvGraphicFramePr>
+              <a:graphicFrameLocks xmlns:a="http://schemas.openxmlformats.org/drawingml/2006/main" noChangeAspect="1"/>
+            </wp:cNvGraphicFramePr>
+            <a:graphic xmlns:a="http://schemas.openxmlformats.org/drawingml/2006/main">
+              <a:graphicData uri="http://schemas.openxmlformats.org/drawingml/2006/picture">
+                <pic:pic xmlns:pic="http://schemas.openxmlformats.org/drawingml/2006/picture">
+                  <pic:nvPicPr>
+                    <pic:cNvPr id="0" name="Calendar GUI.PNG"/>
+                    <pic:cNvPicPr/>
+                  </pic:nvPicPr>
+                  <pic:blipFill>
+                    <a:blip r:embed="rId16" cstate="print">
+                      <a:extLst>
+                        <a:ext uri="{28A0092B-C50C-407E-A947-70E740481C1C}">
+                          <a14:useLocalDpi xmlns:a14="http://schemas.microsoft.com/office/drawing/2010/main" val="0"/>
+                        </a:ext>
+                      </a:extLst>
+                    </a:blip>
+                    <a:stretch>
+                      <a:fillRect/>
+                    </a:stretch>
+                  </pic:blipFill>
+                  <pic:spPr>
+                    <a:xfrm>
+                      <a:off x="0" y="0"/>
+                      <a:ext cx="3156668" cy="2691312"/>
+                    </a:xfrm>
+                    <a:prstGeom prst="rect">
+                      <a:avLst/>
+                    </a:prstGeom>
+                  </pic:spPr>
+                </pic:pic>
+              </a:graphicData>
+            </a:graphic>
+          </wp:inline>
+        </w:drawing>
+      </w:r>
+    </w:p>
+    <w:p>
+      <w:r>
+        <w:t xml:space="preserve">Øverst i dette panelet er det en </w:t>
+      </w:r>
+      <w:proofErr w:type="spellStart"/>
+      <w:r>
+        <w:t>label</w:t>
+      </w:r>
+      <w:proofErr w:type="spellEnd"/>
+      <w:r>
+        <w:t xml:space="preserve"> som indikerer hvilken uke det er og hvilket år det er.</w:t>
+      </w:r>
+    </w:p>
+    <w:p>
+      <w:r>
+        <w:t xml:space="preserve">Hver rute i kalenderen er et eget </w:t>
+      </w:r>
+      <w:proofErr w:type="spellStart"/>
+      <w:r>
+        <w:t>JPanel</w:t>
+      </w:r>
+      <w:proofErr w:type="spellEnd"/>
+      <w:r>
+        <w:t xml:space="preserve"> og kallen en </w:t>
+      </w:r>
+      <w:proofErr w:type="spellStart"/>
+      <w:r>
+        <w:t>Timeslot</w:t>
+      </w:r>
+      <w:proofErr w:type="spellEnd"/>
+      <w:r>
+        <w:t xml:space="preserve">. </w:t>
+      </w:r>
+    </w:p>
+    <w:p>
+      <w:r>
+        <w:t xml:space="preserve">Hver farget rute i kalenderen representerer et </w:t>
+      </w:r>
+      <w:proofErr w:type="spellStart"/>
+      <w:r>
+        <w:t>event</w:t>
+      </w:r>
+      <w:proofErr w:type="spellEnd"/>
+      <w:r>
+        <w:t xml:space="preserve"> på dette tidspunktet. Fargekodene representerer forskjellige brukere. Ved å klikke på et </w:t>
+      </w:r>
+      <w:proofErr w:type="spellStart"/>
+      <w:r>
+        <w:t>event</w:t>
+      </w:r>
+      <w:proofErr w:type="spellEnd"/>
+      <w:r>
+        <w:t xml:space="preserve"> vil brukeren bli ført over til Ny Avtale-taben med utfylt informasjon. Dersom denne brukeren står oppført som eier av </w:t>
+      </w:r>
+      <w:proofErr w:type="spellStart"/>
+      <w:r>
+        <w:t>eventet</w:t>
+      </w:r>
+      <w:proofErr w:type="spellEnd"/>
+      <w:r>
+        <w:t xml:space="preserve">, har han mulighet til å endre all informasjonen i </w:t>
+      </w:r>
+      <w:proofErr w:type="spellStart"/>
+      <w:r>
+        <w:t>eventet</w:t>
+      </w:r>
+      <w:proofErr w:type="spellEnd"/>
+      <w:r>
+        <w:t>. Hvis denne brukeren bare står oppført som en deltaker, vil han kun se informasjonen, og ikke ha tilgang til å endre noe.</w:t>
+      </w:r>
+    </w:p>
+    <w:p>
+      <w:r>
+        <w:t>Ved å trykke på et åpent felt i kalenderen, vil brukeren bli tatt til Ny Avtale-taben med ferdig utfylt start- dato og klokkeslett som tilsvarer der det ble klikket i kalenderen.</w:t>
+      </w:r>
       <w:bookmarkStart w:id="0" w:name="_GoBack"/>
       <w:bookmarkEnd w:id="0"/>
     </w:p>
+    <w:p/>
+    <w:p/>
     <w:p>
       <w:pPr>
         <w:pStyle w:val="Overskrift1"/>
@@ -1319,6 +2627,52 @@
       <w:szCs w:val="28"/>
     </w:rPr>
   </w:style>
+  <w:style w:type="paragraph" w:styleId="Overskrift2">
+    <w:name w:val="heading 2"/>
+    <w:basedOn w:val="Normal"/>
+    <w:next w:val="Normal"/>
+    <w:link w:val="Overskrift2Tegn"/>
+    <w:uiPriority w:val="9"/>
+    <w:unhideWhenUsed/>
+    <w:qFormat/>
+    <w:rsid w:val="0005536F"/>
+    <w:pPr>
+      <w:keepNext/>
+      <w:keepLines/>
+      <w:spacing w:before="200" w:after="0"/>
+      <w:outlineLvl w:val="1"/>
+    </w:pPr>
+    <w:rPr>
+      <w:rFonts w:asciiTheme="majorHAnsi" w:eastAsiaTheme="majorEastAsia" w:hAnsiTheme="majorHAnsi" w:cstheme="majorBidi"/>
+      <w:b/>
+      <w:bCs/>
+      <w:color w:val="4F81BD" w:themeColor="accent1"/>
+      <w:sz w:val="26"/>
+      <w:szCs w:val="26"/>
+    </w:rPr>
+  </w:style>
+  <w:style w:type="paragraph" w:styleId="Overskrift3">
+    <w:name w:val="heading 3"/>
+    <w:basedOn w:val="Normal"/>
+    <w:next w:val="Normal"/>
+    <w:link w:val="Overskrift3Tegn"/>
+    <w:uiPriority w:val="9"/>
+    <w:unhideWhenUsed/>
+    <w:qFormat/>
+    <w:rsid w:val="0005536F"/>
+    <w:pPr>
+      <w:keepNext/>
+      <w:keepLines/>
+      <w:spacing w:before="200" w:after="0"/>
+      <w:outlineLvl w:val="2"/>
+    </w:pPr>
+    <w:rPr>
+      <w:rFonts w:asciiTheme="majorHAnsi" w:eastAsiaTheme="majorEastAsia" w:hAnsiTheme="majorHAnsi" w:cstheme="majorBidi"/>
+      <w:b/>
+      <w:bCs/>
+      <w:color w:val="4F81BD" w:themeColor="accent1"/>
+    </w:rPr>
+  </w:style>
   <w:style w:type="character" w:default="1" w:styleId="Standardskriftforavsnitt">
     <w:name w:val="Default Paragraph Font"/>
     <w:uiPriority w:val="1"/>
@@ -1478,6 +2832,34 @@
       <w:rFonts w:ascii="Tahoma" w:hAnsi="Tahoma" w:cs="Tahoma"/>
       <w:sz w:val="16"/>
       <w:szCs w:val="16"/>
+    </w:rPr>
+  </w:style>
+  <w:style w:type="character" w:customStyle="1" w:styleId="Overskrift2Tegn">
+    <w:name w:val="Overskrift 2 Tegn"/>
+    <w:basedOn w:val="Standardskriftforavsnitt"/>
+    <w:link w:val="Overskrift2"/>
+    <w:uiPriority w:val="9"/>
+    <w:rsid w:val="0005536F"/>
+    <w:rPr>
+      <w:rFonts w:asciiTheme="majorHAnsi" w:eastAsiaTheme="majorEastAsia" w:hAnsiTheme="majorHAnsi" w:cstheme="majorBidi"/>
+      <w:b/>
+      <w:bCs/>
+      <w:color w:val="4F81BD" w:themeColor="accent1"/>
+      <w:sz w:val="26"/>
+      <w:szCs w:val="26"/>
+    </w:rPr>
+  </w:style>
+  <w:style w:type="character" w:customStyle="1" w:styleId="Overskrift3Tegn">
+    <w:name w:val="Overskrift 3 Tegn"/>
+    <w:basedOn w:val="Standardskriftforavsnitt"/>
+    <w:link w:val="Overskrift3"/>
+    <w:uiPriority w:val="9"/>
+    <w:rsid w:val="0005536F"/>
+    <w:rPr>
+      <w:rFonts w:asciiTheme="majorHAnsi" w:eastAsiaTheme="majorEastAsia" w:hAnsiTheme="majorHAnsi" w:cstheme="majorBidi"/>
+      <w:b/>
+      <w:bCs/>
+      <w:color w:val="4F81BD" w:themeColor="accent1"/>
     </w:rPr>
   </w:style>
 </w:styles>
@@ -1666,6 +3048,52 @@
       <w:szCs w:val="28"/>
     </w:rPr>
   </w:style>
+  <w:style w:type="paragraph" w:styleId="Overskrift2">
+    <w:name w:val="heading 2"/>
+    <w:basedOn w:val="Normal"/>
+    <w:next w:val="Normal"/>
+    <w:link w:val="Overskrift2Tegn"/>
+    <w:uiPriority w:val="9"/>
+    <w:unhideWhenUsed/>
+    <w:qFormat/>
+    <w:rsid w:val="0005536F"/>
+    <w:pPr>
+      <w:keepNext/>
+      <w:keepLines/>
+      <w:spacing w:before="200" w:after="0"/>
+      <w:outlineLvl w:val="1"/>
+    </w:pPr>
+    <w:rPr>
+      <w:rFonts w:asciiTheme="majorHAnsi" w:eastAsiaTheme="majorEastAsia" w:hAnsiTheme="majorHAnsi" w:cstheme="majorBidi"/>
+      <w:b/>
+      <w:bCs/>
+      <w:color w:val="4F81BD" w:themeColor="accent1"/>
+      <w:sz w:val="26"/>
+      <w:szCs w:val="26"/>
+    </w:rPr>
+  </w:style>
+  <w:style w:type="paragraph" w:styleId="Overskrift3">
+    <w:name w:val="heading 3"/>
+    <w:basedOn w:val="Normal"/>
+    <w:next w:val="Normal"/>
+    <w:link w:val="Overskrift3Tegn"/>
+    <w:uiPriority w:val="9"/>
+    <w:unhideWhenUsed/>
+    <w:qFormat/>
+    <w:rsid w:val="0005536F"/>
+    <w:pPr>
+      <w:keepNext/>
+      <w:keepLines/>
+      <w:spacing w:before="200" w:after="0"/>
+      <w:outlineLvl w:val="2"/>
+    </w:pPr>
+    <w:rPr>
+      <w:rFonts w:asciiTheme="majorHAnsi" w:eastAsiaTheme="majorEastAsia" w:hAnsiTheme="majorHAnsi" w:cstheme="majorBidi"/>
+      <w:b/>
+      <w:bCs/>
+      <w:color w:val="4F81BD" w:themeColor="accent1"/>
+    </w:rPr>
+  </w:style>
   <w:style w:type="character" w:default="1" w:styleId="Standardskriftforavsnitt">
     <w:name w:val="Default Paragraph Font"/>
     <w:uiPriority w:val="1"/>
@@ -1825,6 +3253,34 @@
       <w:rFonts w:ascii="Tahoma" w:hAnsi="Tahoma" w:cs="Tahoma"/>
       <w:sz w:val="16"/>
       <w:szCs w:val="16"/>
+    </w:rPr>
+  </w:style>
+  <w:style w:type="character" w:customStyle="1" w:styleId="Overskrift2Tegn">
+    <w:name w:val="Overskrift 2 Tegn"/>
+    <w:basedOn w:val="Standardskriftforavsnitt"/>
+    <w:link w:val="Overskrift2"/>
+    <w:uiPriority w:val="9"/>
+    <w:rsid w:val="0005536F"/>
+    <w:rPr>
+      <w:rFonts w:asciiTheme="majorHAnsi" w:eastAsiaTheme="majorEastAsia" w:hAnsiTheme="majorHAnsi" w:cstheme="majorBidi"/>
+      <w:b/>
+      <w:bCs/>
+      <w:color w:val="4F81BD" w:themeColor="accent1"/>
+      <w:sz w:val="26"/>
+      <w:szCs w:val="26"/>
+    </w:rPr>
+  </w:style>
+  <w:style w:type="character" w:customStyle="1" w:styleId="Overskrift3Tegn">
+    <w:name w:val="Overskrift 3 Tegn"/>
+    <w:basedOn w:val="Standardskriftforavsnitt"/>
+    <w:link w:val="Overskrift3"/>
+    <w:uiPriority w:val="9"/>
+    <w:rsid w:val="0005536F"/>
+    <w:rPr>
+      <w:rFonts w:asciiTheme="majorHAnsi" w:eastAsiaTheme="majorEastAsia" w:hAnsiTheme="majorHAnsi" w:cstheme="majorBidi"/>
+      <w:b/>
+      <w:bCs/>
+      <w:color w:val="4F81BD" w:themeColor="accent1"/>
     </w:rPr>
   </w:style>
 </w:styles>

</xml_diff>